<commit_message>
added git remoting assignment
</commit_message>
<xml_diff>
--- a/git-assignments.docx
+++ b/git-assignments.docx
@@ -3632,13 +3632,6 @@
         </w:rPr>
       </w:pPr>
     </w:p>
-    <w:p>
-      <w:pPr>
-        <w:rPr>
-          <w:rFonts w:ascii="Times New Roman" w:hAnsi="Times New Roman" w:cs="Times New Roman"/>
-        </w:rPr>
-      </w:pPr>
-    </w:p>
     <w:p/>
     <w:p>
       <w:pPr>
@@ -3660,6 +3653,7 @@
           <w:szCs w:val="28"/>
           <w:highlight w:val="yellow"/>
         </w:rPr>
+        <w:lastRenderedPageBreak/>
         <w:t>GIT Remoting</w:t>
       </w:r>
     </w:p>
@@ -3807,6 +3801,239 @@
           <w:rFonts w:ascii="Times New Roman" w:hAnsi="Times New Roman" w:cs="Times New Roman"/>
         </w:rPr>
       </w:pPr>
+    </w:p>
+    <w:p>
+      <w:pPr>
+        <w:rPr>
+          <w:rFonts w:ascii="Times New Roman" w:hAnsi="Times New Roman" w:cs="Times New Roman"/>
+        </w:rPr>
+      </w:pPr>
+    </w:p>
+    <w:p>
+      <w:pPr>
+        <w:rPr>
+          <w:rFonts w:ascii="Times New Roman" w:hAnsi="Times New Roman" w:cs="Times New Roman"/>
+        </w:rPr>
+      </w:pPr>
+      <w:r>
+        <w:rPr>
+          <w:rFonts w:ascii="Times New Roman" w:hAnsi="Times New Roman" w:cs="Times New Roman"/>
+          <w:b/>
+          <w:bCs/>
+          <w:noProof/>
+        </w:rPr>
+        <w:drawing>
+          <wp:inline distT="0" distB="0" distL="0" distR="0" wp14:anchorId="348319D3" wp14:editId="0967368F">
+            <wp:extent cx="5943511" cy="2838520"/>
+            <wp:effectExtent l="0" t="0" r="635" b="0"/>
+            <wp:docPr id="1" name="Picture 1"/>
+            <wp:cNvGraphicFramePr>
+              <a:graphicFrameLocks xmlns:a="http://schemas.openxmlformats.org/drawingml/2006/main" noChangeAspect="1"/>
+            </wp:cNvGraphicFramePr>
+            <a:graphic xmlns:a="http://schemas.openxmlformats.org/drawingml/2006/main">
+              <a:graphicData uri="http://schemas.openxmlformats.org/drawingml/2006/picture">
+                <pic:pic xmlns:pic="http://schemas.openxmlformats.org/drawingml/2006/picture">
+                  <pic:nvPicPr>
+                    <pic:cNvPr id="1" name="Picture 1"/>
+                    <pic:cNvPicPr/>
+                  </pic:nvPicPr>
+                  <pic:blipFill rotWithShape="1">
+                    <a:blip r:embed="rId5" cstate="print">
+                      <a:extLst>
+                        <a:ext uri="{28A0092B-C50C-407E-A947-70E740481C1C}">
+                          <a14:useLocalDpi xmlns:a14="http://schemas.microsoft.com/office/drawing/2010/main" val="0"/>
+                        </a:ext>
+                      </a:extLst>
+                    </a:blip>
+                    <a:srcRect t="9229" b="5868"/>
+                    <a:stretch/>
+                  </pic:blipFill>
+                  <pic:spPr bwMode="auto">
+                    <a:xfrm>
+                      <a:off x="0" y="0"/>
+                      <a:ext cx="5943600" cy="2838562"/>
+                    </a:xfrm>
+                    <a:prstGeom prst="rect">
+                      <a:avLst/>
+                    </a:prstGeom>
+                    <a:ln>
+                      <a:noFill/>
+                    </a:ln>
+                    <a:extLst>
+                      <a:ext uri="{53640926-AAD7-44D8-BBD7-CCE9431645EC}">
+                        <a14:shadowObscured xmlns:a14="http://schemas.microsoft.com/office/drawing/2010/main"/>
+                      </a:ext>
+                    </a:extLst>
+                  </pic:spPr>
+                </pic:pic>
+              </a:graphicData>
+            </a:graphic>
+          </wp:inline>
+        </w:drawing>
+      </w:r>
+    </w:p>
+    <w:p>
+      <w:pPr>
+        <w:rPr>
+          <w:rFonts w:ascii="Times New Roman" w:hAnsi="Times New Roman" w:cs="Times New Roman"/>
+        </w:rPr>
+      </w:pPr>
+      <w:r>
+        <w:rPr>
+          <w:rFonts w:ascii="Times New Roman" w:hAnsi="Times New Roman" w:cs="Times New Roman"/>
+          <w:b/>
+          <w:bCs/>
+          <w:noProof/>
+        </w:rPr>
+        <w:lastRenderedPageBreak/>
+        <w:drawing>
+          <wp:inline distT="0" distB="0" distL="0" distR="0" wp14:anchorId="1805152D" wp14:editId="0C004814">
+            <wp:extent cx="5938520" cy="2995295"/>
+            <wp:effectExtent l="0" t="0" r="5080" b="0"/>
+            <wp:docPr id="2" name="Picture 2"/>
+            <wp:cNvGraphicFramePr>
+              <a:graphicFrameLocks xmlns:a="http://schemas.openxmlformats.org/drawingml/2006/main" noChangeAspect="1"/>
+            </wp:cNvGraphicFramePr>
+            <a:graphic xmlns:a="http://schemas.openxmlformats.org/drawingml/2006/main">
+              <a:graphicData uri="http://schemas.openxmlformats.org/drawingml/2006/picture">
+                <pic:pic xmlns:pic="http://schemas.openxmlformats.org/drawingml/2006/picture">
+                  <pic:nvPicPr>
+                    <pic:cNvPr id="2" name="Picture 2"/>
+                    <pic:cNvPicPr/>
+                  </pic:nvPicPr>
+                  <pic:blipFill rotWithShape="1">
+                    <a:blip r:embed="rId6" cstate="print">
+                      <a:extLst>
+                        <a:ext uri="{28A0092B-C50C-407E-A947-70E740481C1C}">
+                          <a14:useLocalDpi xmlns:a14="http://schemas.microsoft.com/office/drawing/2010/main" val="0"/>
+                        </a:ext>
+                      </a:extLst>
+                    </a:blip>
+                    <a:srcRect r="74" b="10398"/>
+                    <a:stretch/>
+                  </pic:blipFill>
+                  <pic:spPr bwMode="auto">
+                    <a:xfrm>
+                      <a:off x="0" y="0"/>
+                      <a:ext cx="5939208" cy="2995642"/>
+                    </a:xfrm>
+                    <a:prstGeom prst="rect">
+                      <a:avLst/>
+                    </a:prstGeom>
+                    <a:ln>
+                      <a:noFill/>
+                    </a:ln>
+                    <a:extLst>
+                      <a:ext uri="{53640926-AAD7-44D8-BBD7-CCE9431645EC}">
+                        <a14:shadowObscured xmlns:a14="http://schemas.microsoft.com/office/drawing/2010/main"/>
+                      </a:ext>
+                    </a:extLst>
+                  </pic:spPr>
+                </pic:pic>
+              </a:graphicData>
+            </a:graphic>
+          </wp:inline>
+        </w:drawing>
+      </w:r>
+    </w:p>
+    <w:p>
+      <w:pPr>
+        <w:rPr>
+          <w:rFonts w:ascii="Times New Roman" w:hAnsi="Times New Roman" w:cs="Times New Roman"/>
+        </w:rPr>
+      </w:pPr>
+    </w:p>
+    <w:p>
+      <w:pPr>
+        <w:rPr>
+          <w:rFonts w:ascii="Times New Roman" w:hAnsi="Times New Roman" w:cs="Times New Roman"/>
+        </w:rPr>
+      </w:pPr>
+    </w:p>
+    <w:p>
+      <w:pPr>
+        <w:rPr>
+          <w:rFonts w:ascii="Times New Roman" w:hAnsi="Times New Roman" w:cs="Times New Roman"/>
+        </w:rPr>
+      </w:pPr>
+    </w:p>
+    <w:p>
+      <w:pPr>
+        <w:rPr>
+          <w:rFonts w:ascii="Times New Roman" w:hAnsi="Times New Roman" w:cs="Times New Roman"/>
+        </w:rPr>
+      </w:pPr>
+    </w:p>
+    <w:p>
+      <w:pPr>
+        <w:rPr>
+          <w:rFonts w:ascii="Times New Roman" w:hAnsi="Times New Roman" w:cs="Times New Roman"/>
+        </w:rPr>
+      </w:pPr>
+    </w:p>
+    <w:p>
+      <w:pPr>
+        <w:rPr>
+          <w:rFonts w:ascii="Times New Roman" w:hAnsi="Times New Roman" w:cs="Times New Roman"/>
+        </w:rPr>
+      </w:pPr>
+      <w:r>
+        <w:rPr>
+          <w:rFonts w:ascii="Times New Roman" w:hAnsi="Times New Roman" w:cs="Times New Roman"/>
+          <w:noProof/>
+        </w:rPr>
+        <w:drawing>
+          <wp:inline distT="0" distB="0" distL="0" distR="0" wp14:anchorId="09DCCDB9" wp14:editId="13CC8423">
+            <wp:extent cx="5938901" cy="2526517"/>
+            <wp:effectExtent l="0" t="0" r="5080" b="7620"/>
+            <wp:docPr id="4" name="Picture 4"/>
+            <wp:cNvGraphicFramePr>
+              <a:graphicFrameLocks xmlns:a="http://schemas.openxmlformats.org/drawingml/2006/main" noChangeAspect="1"/>
+            </wp:cNvGraphicFramePr>
+            <a:graphic xmlns:a="http://schemas.openxmlformats.org/drawingml/2006/main">
+              <a:graphicData uri="http://schemas.openxmlformats.org/drawingml/2006/picture">
+                <pic:pic xmlns:pic="http://schemas.openxmlformats.org/drawingml/2006/picture">
+                  <pic:nvPicPr>
+                    <pic:cNvPr id="0" name="Picture 2"/>
+                    <pic:cNvPicPr>
+                      <a:picLocks noChangeAspect="1" noChangeArrowheads="1"/>
+                    </pic:cNvPicPr>
+                  </pic:nvPicPr>
+                  <pic:blipFill rotWithShape="1">
+                    <a:blip r:embed="rId7">
+                      <a:extLst>
+                        <a:ext uri="{28A0092B-C50C-407E-A947-70E740481C1C}">
+                          <a14:useLocalDpi xmlns:a14="http://schemas.microsoft.com/office/drawing/2010/main" val="0"/>
+                        </a:ext>
+                      </a:extLst>
+                    </a:blip>
+                    <a:srcRect l="72" t="9469" b="14890"/>
+                    <a:stretch/>
+                  </pic:blipFill>
+                  <pic:spPr bwMode="auto">
+                    <a:xfrm>
+                      <a:off x="0" y="0"/>
+                      <a:ext cx="5939901" cy="2526942"/>
+                    </a:xfrm>
+                    <a:prstGeom prst="rect">
+                      <a:avLst/>
+                    </a:prstGeom>
+                    <a:noFill/>
+                    <a:ln>
+                      <a:noFill/>
+                    </a:ln>
+                    <a:extLst>
+                      <a:ext uri="{53640926-AAD7-44D8-BBD7-CCE9431645EC}">
+                        <a14:shadowObscured xmlns:a14="http://schemas.microsoft.com/office/drawing/2010/main"/>
+                      </a:ext>
+                    </a:extLst>
+                  </pic:spPr>
+                </pic:pic>
+              </a:graphicData>
+            </a:graphic>
+          </wp:inline>
+        </w:drawing>
+      </w:r>
     </w:p>
     <w:sectPr>
       <w:pgSz w:w="12240" w:h="15840"/>
@@ -4544,4 +4771,16 @@
     </a:ext>
   </a:extLst>
 </a:theme>
+</file>
+
+<file path=customXml/item1.xml><?xml version="1.0" encoding="utf-8"?>
+<b:Sources xmlns:b="http://schemas.openxmlformats.org/officeDocument/2006/bibliography" xmlns="http://schemas.openxmlformats.org/officeDocument/2006/bibliography" SelectedStyle="\APASixthEditionOfficeOnline.xsl" StyleName="APA" Version="6"/>
+</file>
+
+<file path=customXml/itemProps1.xml><?xml version="1.0" encoding="utf-8"?>
+<ds:datastoreItem xmlns:ds="http://schemas.openxmlformats.org/officeDocument/2006/customXml" ds:itemID="{4CF7B63A-82B1-4077-A449-5B3CEBDE2150}">
+  <ds:schemaRefs>
+    <ds:schemaRef ds:uri="http://schemas.openxmlformats.org/officeDocument/2006/bibliography"/>
+  </ds:schemaRefs>
+</ds:datastoreItem>
 </file>
</xml_diff>